<commit_message>
modification de index ajout de nouvelle agence
</commit_message>
<xml_diff>
--- a/Motos.docx
+++ b/Motos.docx
@@ -6,7 +6,7 @@
       <w:pPr>
         <w:jc w:val="center"/>
         <w:rPr>
-          <w:color w:val="FF0000"/>
+          <w:color w:val="000000" w:themeColor="text1"/>
           <w:sz w:val="56"/>
           <w:szCs w:val="56"/>
           <w:lang w:val="fr-FR"/>
@@ -14,9 +14,10 @@
       </w:pPr>
       <w:r>
         <w:rPr>
-          <w:color w:val="FF0000"/>
+          <w:color w:val="000000" w:themeColor="text1"/>
           <w:sz w:val="56"/>
           <w:szCs w:val="56"/>
+          <w:highlight w:val="yellow"/>
           <w:lang w:val="fr-FR"/>
         </w:rPr>
         <w:t>Liste de motos :</w:t>
@@ -102,12 +103,38 @@
     </w:p>
     <w:p>
       <w:pPr>
+        <w:pStyle w:val="Paragraphedeliste"/>
+        <w:numPr>
+          <w:ilvl w:val="0"/>
+          <w:numId w:val="2"/>
+        </w:numPr>
+        <w:rPr>
+          <w:b/>
+          <w:bCs/>
+          <w:sz w:val="40"/>
+          <w:szCs w:val="40"/>
+          <w:lang w:val="fr-FR"/>
+        </w:rPr>
+      </w:pPr>
+      <w:r>
+        <w:rPr>
+          <w:b/>
+          <w:bCs/>
+          <w:sz w:val="40"/>
+          <w:szCs w:val="40"/>
+          <w:lang w:val="fr-FR"/>
+        </w:rPr>
+        <w:t>Moto 4</w:t>
+      </w:r>
+      <w:bookmarkStart w:id="0" w:name="_GoBack"/>
+      <w:bookmarkEnd w:id="0"/>
+    </w:p>
+    <w:p>
+      <w:pPr>
         <w:rPr>
           <w:lang w:val="fr-FR"/>
         </w:rPr>
       </w:pPr>
-      <w:bookmarkStart w:id="0" w:name="_GoBack"/>
-      <w:bookmarkEnd w:id="0"/>
     </w:p>
     <w:p>
       <w:pPr>

</xml_diff>